<commit_message>
Add BDD Others Files
</commit_message>
<xml_diff>
--- a/Semestre 1/Introduction Système/Cours n°2/T.D/TD2 SYSTEME.docx
+++ b/Semestre 1/Introduction Système/Cours n°2/T.D/TD2 SYSTEME.docx
@@ -3024,29 +3024,7 @@
           <w:szCs w:val="28"/>
           <w:lang w:eastAsia="fr-FR"/>
         </w:rPr>
-        <w:t>/bin -</w:t>
-      </w:r>
-      <w:proofErr w:type="spellStart"/>
-      <w:r>
-        <w:rPr>
-          <w:rFonts w:ascii="Arial" w:eastAsia="Times New Roman" w:hAnsi="Arial" w:cs="Arial"/>
-          <w:color w:val="000000"/>
-          <w:sz w:val="28"/>
-          <w:szCs w:val="28"/>
-          <w:lang w:eastAsia="fr-FR"/>
-        </w:rPr>
-        <w:t>name</w:t>
-      </w:r>
-      <w:proofErr w:type="spellEnd"/>
-      <w:r>
-        <w:rPr>
-          <w:rFonts w:ascii="Arial" w:eastAsia="Times New Roman" w:hAnsi="Arial" w:cs="Arial"/>
-          <w:color w:val="000000"/>
-          <w:sz w:val="28"/>
-          <w:szCs w:val="28"/>
-          <w:lang w:eastAsia="fr-FR"/>
-        </w:rPr>
-        <w:t xml:space="preserve"> *td</w:t>
+        <w:t>/bin *td</w:t>
       </w:r>
     </w:p>
     <w:p>
@@ -3095,7 +3073,7 @@
           <w:szCs w:val="28"/>
           <w:lang w:val="en-US" w:eastAsia="fr-FR"/>
         </w:rPr>
-        <w:t>/bin -name *td*</w:t>
+        <w:t>/bin *td*</w:t>
       </w:r>
     </w:p>
     <w:p>
@@ -3144,7 +3122,27 @@
           <w:szCs w:val="28"/>
           <w:lang w:val="en-US" w:eastAsia="fr-FR"/>
         </w:rPr>
-        <w:t>/bin -name *td || find /</w:t>
+        <w:t xml:space="preserve">/bin *td </w:t>
+      </w:r>
+      <w:r>
+        <w:rPr>
+          <w:rFonts w:ascii="Arial" w:eastAsia="Times New Roman" w:hAnsi="Arial" w:cs="Arial"/>
+          <w:color w:val="000000"/>
+          <w:sz w:val="28"/>
+          <w:szCs w:val="28"/>
+          <w:lang w:val="en-US" w:eastAsia="fr-FR"/>
+        </w:rPr>
+        <w:t>&amp;&amp;</w:t>
+      </w:r>
+      <w:r>
+        <w:rPr>
+          <w:rFonts w:ascii="Arial" w:eastAsia="Times New Roman" w:hAnsi="Arial" w:cs="Arial"/>
+          <w:color w:val="000000"/>
+          <w:sz w:val="28"/>
+          <w:szCs w:val="28"/>
+          <w:lang w:val="en-US" w:eastAsia="fr-FR"/>
+        </w:rPr>
+        <w:t xml:space="preserve"> find /</w:t>
       </w:r>
       <w:proofErr w:type="spellStart"/>
       <w:r>
@@ -3166,7 +3164,7 @@
           <w:szCs w:val="28"/>
           <w:lang w:val="en-US" w:eastAsia="fr-FR"/>
         </w:rPr>
-        <w:t>/bin -name *cd</w:t>
+        <w:t>/bin *cd</w:t>
       </w:r>
     </w:p>
     <w:p>

</xml_diff>